<commit_message>
Updated the solution map
</commit_message>
<xml_diff>
--- a/DS Solution/Solution Map.docx
+++ b/DS Solution/Solution Map.docx
@@ -394,6 +394,7 @@
         </w:rPr>
         <w:t xml:space="preserve">A function named; </w:t>
       </w:r>
+      <w:proofErr w:type="spellStart"/>
       <w:r>
         <w:rPr>
           <w:rFonts w:ascii="Times New Roman" w:hAnsi="Times New Roman" w:cs="Times New Roman"/>
@@ -404,6 +405,7 @@
         </w:rPr>
         <w:t>train_models_and_evaluate</w:t>
       </w:r>
+      <w:proofErr w:type="spellEnd"/>
       <w:r>
         <w:rPr>
           <w:rFonts w:ascii="Times New Roman" w:hAnsi="Times New Roman" w:cs="Times New Roman"/>
@@ -426,7 +428,25 @@
           <w:sz w:val="24"/>
           <w:szCs w:val="24"/>
         </w:rPr>
-        <w:t xml:space="preserve"> and fed into four classification models i.e., Support Vector Machines, Random Forest Classifier, Gradient Boosting Classifier, XGBoost Classifier. The feature selection and engineering was done in </w:t>
+        <w:t xml:space="preserve"> and fed into four classification models i.e., Support Vector Machines, Random Forest Classifier, Gradient Boosting Classifier, </w:t>
+      </w:r>
+      <w:proofErr w:type="spellStart"/>
+      <w:r>
+        <w:rPr>
+          <w:rFonts w:ascii="Times New Roman" w:hAnsi="Times New Roman" w:cs="Times New Roman"/>
+          <w:sz w:val="24"/>
+          <w:szCs w:val="24"/>
+        </w:rPr>
+        <w:t>XGBoost</w:t>
+      </w:r>
+      <w:proofErr w:type="spellEnd"/>
+      <w:r>
+        <w:rPr>
+          <w:rFonts w:ascii="Times New Roman" w:hAnsi="Times New Roman" w:cs="Times New Roman"/>
+          <w:sz w:val="24"/>
+          <w:szCs w:val="24"/>
+        </w:rPr>
+        <w:t xml:space="preserve"> Classifier. The feature selection and engineering was done in </w:t>
       </w:r>
       <w:r>
         <w:rPr>
@@ -444,6 +464,7 @@
         </w:rPr>
         <w:t xml:space="preserve"> four ways and their performance were noted by passing it to the </w:t>
       </w:r>
+      <w:proofErr w:type="spellStart"/>
       <w:r>
         <w:rPr>
           <w:rFonts w:ascii="Times New Roman" w:hAnsi="Times New Roman" w:cs="Times New Roman"/>
@@ -454,6 +475,7 @@
         </w:rPr>
         <w:t>train_models_and_evaluate</w:t>
       </w:r>
+      <w:proofErr w:type="spellEnd"/>
       <w:r>
         <w:rPr>
           <w:rFonts w:ascii="Times New Roman" w:hAnsi="Times New Roman" w:cs="Times New Roman"/>
@@ -680,7 +702,25 @@
           <w:sz w:val="24"/>
           <w:szCs w:val="24"/>
         </w:rPr>
-        <w:t xml:space="preserve"> hyper-parameters using GridSearchCV. The tuned parameters were: </w:t>
+        <w:t xml:space="preserve"> hyper-parameters using </w:t>
+      </w:r>
+      <w:proofErr w:type="spellStart"/>
+      <w:r>
+        <w:rPr>
+          <w:rFonts w:ascii="Times New Roman" w:hAnsi="Times New Roman" w:cs="Times New Roman"/>
+          <w:sz w:val="24"/>
+          <w:szCs w:val="24"/>
+        </w:rPr>
+        <w:t>GridSearchCV</w:t>
+      </w:r>
+      <w:proofErr w:type="spellEnd"/>
+      <w:r>
+        <w:rPr>
+          <w:rFonts w:ascii="Times New Roman" w:hAnsi="Times New Roman" w:cs="Times New Roman"/>
+          <w:sz w:val="24"/>
+          <w:szCs w:val="24"/>
+        </w:rPr>
+        <w:t xml:space="preserve">. The tuned parameters were: </w:t>
       </w:r>
     </w:p>
     <w:p>
@@ -734,13 +774,23 @@
           <w:szCs w:val="24"/>
         </w:rPr>
       </w:pPr>
-      <w:r>
-        <w:rPr>
-          <w:rFonts w:ascii="Times New Roman" w:hAnsi="Times New Roman" w:cs="Times New Roman"/>
-          <w:sz w:val="24"/>
-          <w:szCs w:val="24"/>
-        </w:rPr>
-        <w:t>n_estimators: The number of boosting stages to perform.</w:t>
+      <w:proofErr w:type="spellStart"/>
+      <w:r>
+        <w:rPr>
+          <w:rFonts w:ascii="Times New Roman" w:hAnsi="Times New Roman" w:cs="Times New Roman"/>
+          <w:sz w:val="24"/>
+          <w:szCs w:val="24"/>
+        </w:rPr>
+        <w:t>n_estimators</w:t>
+      </w:r>
+      <w:proofErr w:type="spellEnd"/>
+      <w:r>
+        <w:rPr>
+          <w:rFonts w:ascii="Times New Roman" w:hAnsi="Times New Roman" w:cs="Times New Roman"/>
+          <w:sz w:val="24"/>
+          <w:szCs w:val="24"/>
+        </w:rPr>
+        <w:t>: The number of boosting stages to perform.</w:t>
       </w:r>
     </w:p>
     <w:p>
@@ -783,6 +833,7 @@
         </w:rPr>
         <w:t xml:space="preserve">Using the function named </w:t>
       </w:r>
+      <w:proofErr w:type="spellStart"/>
       <w:r>
         <w:rPr>
           <w:rFonts w:ascii="Times New Roman" w:hAnsi="Times New Roman" w:cs="Times New Roman"/>
@@ -791,41 +842,9 @@
           <w:sz w:val="24"/>
           <w:szCs w:val="24"/>
         </w:rPr>
-        <w:t xml:space="preserve">training_GBC </w:t>
-      </w:r>
-      <w:r>
-        <w:rPr>
-          <w:rFonts w:ascii="Times New Roman" w:hAnsi="Times New Roman" w:cs="Times New Roman"/>
-          <w:sz w:val="24"/>
-          <w:szCs w:val="24"/>
-        </w:rPr>
-        <w:t>the model was trained with the best parameters we got from hyper-parameter tuning.</w:t>
-      </w:r>
-      <w:r>
-        <w:rPr>
-          <w:rFonts w:ascii="Times New Roman" w:hAnsi="Times New Roman" w:cs="Times New Roman"/>
-          <w:sz w:val="24"/>
-          <w:szCs w:val="24"/>
-        </w:rPr>
-        <w:t xml:space="preserve"> The training and testing ROC-AUC score for tuned model was 0.78 and 0.75 respectively.</w:t>
-      </w:r>
-    </w:p>
-    <w:p>
-      <w:pPr>
-        <w:rPr>
-          <w:rFonts w:ascii="Times New Roman" w:hAnsi="Times New Roman" w:cs="Times New Roman"/>
-          <w:sz w:val="24"/>
-          <w:szCs w:val="24"/>
-        </w:rPr>
-      </w:pPr>
-      <w:r>
-        <w:rPr>
-          <w:rFonts w:ascii="Times New Roman" w:hAnsi="Times New Roman" w:cs="Times New Roman"/>
-          <w:sz w:val="24"/>
-          <w:szCs w:val="24"/>
-        </w:rPr>
-        <w:t xml:space="preserve">The function then named </w:t>
-      </w:r>
+        <w:t>training_GBC</w:t>
+      </w:r>
+      <w:proofErr w:type="spellEnd"/>
       <w:r>
         <w:rPr>
           <w:rFonts w:ascii="Times New Roman" w:hAnsi="Times New Roman" w:cs="Times New Roman"/>
@@ -834,6 +853,49 @@
           <w:sz w:val="24"/>
           <w:szCs w:val="24"/>
         </w:rPr>
+        <w:t xml:space="preserve"> </w:t>
+      </w:r>
+      <w:r>
+        <w:rPr>
+          <w:rFonts w:ascii="Times New Roman" w:hAnsi="Times New Roman" w:cs="Times New Roman"/>
+          <w:sz w:val="24"/>
+          <w:szCs w:val="24"/>
+        </w:rPr>
+        <w:t>the model was trained with the best parameters we got from hyper-parameter tuning.</w:t>
+      </w:r>
+      <w:r>
+        <w:rPr>
+          <w:rFonts w:ascii="Times New Roman" w:hAnsi="Times New Roman" w:cs="Times New Roman"/>
+          <w:sz w:val="24"/>
+          <w:szCs w:val="24"/>
+        </w:rPr>
+        <w:t xml:space="preserve"> The training and testing ROC-AUC score for tuned model was 0.78 and 0.75 respectively.</w:t>
+      </w:r>
+    </w:p>
+    <w:p>
+      <w:pPr>
+        <w:rPr>
+          <w:rFonts w:ascii="Times New Roman" w:hAnsi="Times New Roman" w:cs="Times New Roman"/>
+          <w:sz w:val="24"/>
+          <w:szCs w:val="24"/>
+        </w:rPr>
+      </w:pPr>
+      <w:r>
+        <w:rPr>
+          <w:rFonts w:ascii="Times New Roman" w:hAnsi="Times New Roman" w:cs="Times New Roman"/>
+          <w:sz w:val="24"/>
+          <w:szCs w:val="24"/>
+        </w:rPr>
+        <w:t xml:space="preserve">The function then named </w:t>
+      </w:r>
+      <w:r>
+        <w:rPr>
+          <w:rFonts w:ascii="Times New Roman" w:hAnsi="Times New Roman" w:cs="Times New Roman"/>
+          <w:i/>
+          <w:iCs/>
+          <w:sz w:val="24"/>
+          <w:szCs w:val="24"/>
+        </w:rPr>
         <w:t>predicting</w:t>
       </w:r>
       <w:r>
@@ -844,16 +906,105 @@
         </w:rPr>
         <w:t xml:space="preserve"> was used to get the final outcomes.</w:t>
       </w:r>
-    </w:p>
-    <w:p>
-      <w:pPr>
-        <w:pStyle w:val="ListParagraph"/>
-        <w:rPr>
-          <w:rFonts w:ascii="Times New Roman" w:hAnsi="Times New Roman" w:cs="Times New Roman"/>
-          <w:sz w:val="24"/>
-          <w:szCs w:val="24"/>
-        </w:rPr>
-      </w:pPr>
+      <w:r>
+        <w:rPr>
+          <w:rFonts w:ascii="Times New Roman" w:hAnsi="Times New Roman" w:cs="Times New Roman"/>
+          <w:sz w:val="24"/>
+          <w:szCs w:val="24"/>
+        </w:rPr>
+        <w:t xml:space="preserve"> The file named ‘Final Submission.csv’ holds the data in the required format. </w:t>
+      </w:r>
+    </w:p>
+    <w:p>
+      <w:pPr>
+        <w:rPr>
+          <w:rFonts w:ascii="Times New Roman" w:hAnsi="Times New Roman" w:cs="Times New Roman"/>
+          <w:b/>
+          <w:bCs/>
+          <w:sz w:val="24"/>
+          <w:szCs w:val="24"/>
+        </w:rPr>
+      </w:pPr>
+      <w:r>
+        <w:rPr>
+          <w:rFonts w:ascii="Times New Roman" w:hAnsi="Times New Roman" w:cs="Times New Roman"/>
+          <w:b/>
+          <w:bCs/>
+          <w:sz w:val="24"/>
+          <w:szCs w:val="24"/>
+        </w:rPr>
+        <w:t xml:space="preserve">P.S : Some rows in </w:t>
+      </w:r>
+      <w:r>
+        <w:rPr>
+          <w:rFonts w:ascii="Times New Roman" w:hAnsi="Times New Roman" w:cs="Times New Roman"/>
+          <w:sz w:val="24"/>
+          <w:szCs w:val="24"/>
+        </w:rPr>
+        <w:t>‘Final Submission.csv’</w:t>
+      </w:r>
+      <w:r>
+        <w:rPr>
+          <w:rFonts w:ascii="Times New Roman" w:hAnsi="Times New Roman" w:cs="Times New Roman"/>
+          <w:sz w:val="24"/>
+          <w:szCs w:val="24"/>
+        </w:rPr>
+        <w:t xml:space="preserve"> </w:t>
+      </w:r>
+      <w:r>
+        <w:rPr>
+          <w:rFonts w:ascii="Times New Roman" w:hAnsi="Times New Roman" w:cs="Times New Roman"/>
+          <w:b/>
+          <w:bCs/>
+          <w:sz w:val="24"/>
+          <w:szCs w:val="24"/>
+        </w:rPr>
+        <w:t xml:space="preserve">has </w:t>
+      </w:r>
+      <w:proofErr w:type="spellStart"/>
+      <w:r>
+        <w:rPr>
+          <w:rFonts w:ascii="Times New Roman" w:hAnsi="Times New Roman" w:cs="Times New Roman"/>
+          <w:b/>
+          <w:bCs/>
+          <w:sz w:val="24"/>
+          <w:szCs w:val="24"/>
+        </w:rPr>
+        <w:t>NaN</w:t>
+      </w:r>
+      <w:proofErr w:type="spellEnd"/>
+      <w:r>
+        <w:rPr>
+          <w:rFonts w:ascii="Times New Roman" w:hAnsi="Times New Roman" w:cs="Times New Roman"/>
+          <w:b/>
+          <w:bCs/>
+          <w:sz w:val="24"/>
+          <w:szCs w:val="24"/>
+        </w:rPr>
+        <w:t xml:space="preserve"> values, Its because their respective features had </w:t>
+      </w:r>
+      <w:proofErr w:type="spellStart"/>
+      <w:r>
+        <w:rPr>
+          <w:rFonts w:ascii="Times New Roman" w:hAnsi="Times New Roman" w:cs="Times New Roman"/>
+          <w:b/>
+          <w:bCs/>
+          <w:sz w:val="24"/>
+          <w:szCs w:val="24"/>
+        </w:rPr>
+        <w:t>NaN</w:t>
+      </w:r>
+      <w:proofErr w:type="spellEnd"/>
+      <w:r>
+        <w:rPr>
+          <w:rFonts w:ascii="Times New Roman" w:hAnsi="Times New Roman" w:cs="Times New Roman"/>
+          <w:b/>
+          <w:bCs/>
+          <w:sz w:val="24"/>
+          <w:szCs w:val="24"/>
+        </w:rPr>
+        <w:t xml:space="preserve"> values in them.</w:t>
+      </w:r>
     </w:p>
     <w:sectPr>
       <w:type w:val="continuous"/>

</xml_diff>